<commit_message>
Skapat testdokument och testrapport
</commit_message>
<xml_diff>
--- a/Dokument/Testdokument/da336a_Testdokumentet_HitIt_vt16.docx
+++ b/Dokument/Testdokument/da336a_Testdokumentet_HitIt_vt16.docx
@@ -176,7 +176,15 @@
           <w:b/>
           <w:sz w:val="36"/>
         </w:rPr>
-        <w:t>1.0</w:t>
+        <w:t>1.</w:t>
+      </w:r>
+      <w:r>
+        <w:rPr>
+          <w:rFonts w:cs="Times New Roman"/>
+          <w:b/>
+          <w:sz w:val="36"/>
+        </w:rPr>
+        <w:t>1</w:t>
       </w:r>
     </w:p>
     <w:p>
@@ -192,7 +200,21 @@
           <w:rFonts w:cs="Times New Roman"/>
           <w:b/>
         </w:rPr>
-        <w:t>13/04-16</w:t>
+        <w:t>1</w:t>
+      </w:r>
+      <w:r>
+        <w:rPr>
+          <w:rFonts w:cs="Times New Roman"/>
+          <w:b/>
+        </w:rPr>
+        <w:t>4</w:t>
+      </w:r>
+      <w:r>
+        <w:rPr>
+          <w:rFonts w:cs="Times New Roman"/>
+          <w:b/>
+        </w:rPr>
+        <w:t>/04-16</w:t>
       </w:r>
     </w:p>
     <w:p>
@@ -219,7 +241,7 @@
           <w:rFonts w:cs="Times New Roman"/>
         </w:rPr>
       </w:pPr>
-      <w:bookmarkStart w:id="0" w:name="_Toc448340083"/>
+      <w:bookmarkStart w:id="0" w:name="_Toc448398110"/>
       <w:r>
         <w:rPr>
           <w:rFonts w:cs="Times New Roman"/>
@@ -375,6 +397,12 @@
               </w:rPr>
               <w:t>Dokumentet skapades</w:t>
             </w:r>
+            <w:r>
+              <w:rPr>
+                <w:rFonts w:cs="Times New Roman"/>
+              </w:rPr>
+              <w:t>.</w:t>
+            </w:r>
           </w:p>
         </w:tc>
         <w:tc>
@@ -392,6 +420,12 @@
                 <w:rFonts w:cs="Times New Roman"/>
               </w:rPr>
               <w:t>Maximilian Törn Almö</w:t>
+            </w:r>
+            <w:r>
+              <w:rPr>
+                <w:rFonts w:cs="Times New Roman"/>
+              </w:rPr>
+              <w:t xml:space="preserve"> och Kalle Hovstadius</w:t>
             </w:r>
           </w:p>
         </w:tc>
@@ -407,6 +441,12 @@
                 <w:rFonts w:cs="Times New Roman"/>
               </w:rPr>
             </w:pPr>
+            <w:r>
+              <w:rPr>
+                <w:rFonts w:cs="Times New Roman"/>
+              </w:rPr>
+              <w:t>160414</w:t>
+            </w:r>
           </w:p>
         </w:tc>
         <w:tc>
@@ -419,6 +459,12 @@
                 <w:rFonts w:cs="Times New Roman"/>
               </w:rPr>
             </w:pPr>
+            <w:r>
+              <w:rPr>
+                <w:rFonts w:cs="Times New Roman"/>
+              </w:rPr>
+              <w:t>1.1</w:t>
+            </w:r>
           </w:p>
         </w:tc>
         <w:tc>
@@ -431,6 +477,12 @@
                 <w:rFonts w:cs="Times New Roman"/>
               </w:rPr>
             </w:pPr>
+            <w:r>
+              <w:rPr>
+                <w:rFonts w:cs="Times New Roman"/>
+              </w:rPr>
+              <w:t>Uppdaterade spårningsmatrisen och skrev ordlistan.</w:t>
+            </w:r>
           </w:p>
         </w:tc>
         <w:tc>
@@ -443,6 +495,18 @@
                 <w:rFonts w:cs="Times New Roman"/>
               </w:rPr>
             </w:pPr>
+            <w:r>
+              <w:rPr>
+                <w:rFonts w:cs="Times New Roman"/>
+              </w:rPr>
+              <w:t>Maximilian Törn Almö</w:t>
+            </w:r>
+            <w:r>
+              <w:rPr>
+                <w:rFonts w:cs="Times New Roman"/>
+              </w:rPr>
+              <w:t xml:space="preserve"> och Kalle Hovstadius</w:t>
+            </w:r>
           </w:p>
         </w:tc>
       </w:tr>
@@ -665,12 +729,6 @@
           <w:szCs w:val="32"/>
         </w:rPr>
       </w:pPr>
-      <w:r>
-        <w:rPr>
-          <w:rFonts w:cs="Times New Roman"/>
-        </w:rPr>
-        <w:t>[Fler rader läggs till efterhand som det behövs.]</w:t>
-      </w:r>
       <w:r>
         <w:rPr>
           <w:rFonts w:cs="Times New Roman"/>
@@ -695,6 +753,7 @@
       </w:sdtPr>
       <w:sdtEndPr>
         <w:rPr>
+          <w:rFonts w:eastAsia="Batang"/>
           <w:b/>
           <w:bCs/>
         </w:rPr>
@@ -749,7 +808,7 @@
             </w:rPr>
             <w:fldChar w:fldCharType="separate"/>
           </w:r>
-          <w:hyperlink w:anchor="_Toc448340083" w:history="1">
+          <w:hyperlink w:anchor="_Toc448398110" w:history="1">
             <w:r>
               <w:rPr>
                 <w:rStyle w:val="Hyperlink"/>
@@ -777,7 +836,7 @@
                 <w:noProof/>
                 <w:webHidden/>
               </w:rPr>
-              <w:instrText xml:space="preserve"> PAGEREF _Toc448340083 \h </w:instrText>
+              <w:instrText xml:space="preserve"> PAGEREF _Toc448398110 \h </w:instrText>
             </w:r>
             <w:r>
               <w:rPr>
@@ -821,7 +880,7 @@
               <w:lang w:eastAsia="sv-SE"/>
             </w:rPr>
           </w:pPr>
-          <w:hyperlink w:anchor="_Toc448340084" w:history="1">
+          <w:hyperlink w:anchor="_Toc448398111" w:history="1">
             <w:r>
               <w:rPr>
                 <w:rStyle w:val="Hyperlink"/>
@@ -849,7 +908,7 @@
                 <w:noProof/>
                 <w:webHidden/>
               </w:rPr>
-              <w:instrText xml:space="preserve"> PAGEREF _Toc448340084 \h </w:instrText>
+              <w:instrText xml:space="preserve"> PAGEREF _Toc448398111 \h </w:instrText>
             </w:r>
             <w:r>
               <w:rPr>
@@ -893,7 +952,7 @@
               <w:lang w:eastAsia="sv-SE"/>
             </w:rPr>
           </w:pPr>
-          <w:hyperlink w:anchor="_Toc448340085" w:history="1">
+          <w:hyperlink w:anchor="_Toc448398112" w:history="1">
             <w:r>
               <w:rPr>
                 <w:rStyle w:val="Hyperlink"/>
@@ -921,7 +980,7 @@
                 <w:noProof/>
                 <w:webHidden/>
               </w:rPr>
-              <w:instrText xml:space="preserve"> PAGEREF _Toc448340085 \h </w:instrText>
+              <w:instrText xml:space="preserve"> PAGEREF _Toc448398112 \h </w:instrText>
             </w:r>
             <w:r>
               <w:rPr>
@@ -965,7 +1024,7 @@
               <w:lang w:eastAsia="sv-SE"/>
             </w:rPr>
           </w:pPr>
-          <w:hyperlink w:anchor="_Toc448340086" w:history="1">
+          <w:hyperlink w:anchor="_Toc448398113" w:history="1">
             <w:r>
               <w:rPr>
                 <w:rStyle w:val="Hyperlink"/>
@@ -993,7 +1052,7 @@
                 <w:noProof/>
                 <w:webHidden/>
               </w:rPr>
-              <w:instrText xml:space="preserve"> PAGEREF _Toc448340086 \h </w:instrText>
+              <w:instrText xml:space="preserve"> PAGEREF _Toc448398113 \h </w:instrText>
             </w:r>
             <w:r>
               <w:rPr>
@@ -1037,14 +1096,14 @@
               <w:lang w:eastAsia="sv-SE"/>
             </w:rPr>
           </w:pPr>
-          <w:hyperlink w:anchor="_Toc448340087" w:history="1">
+          <w:hyperlink w:anchor="_Toc448398114" w:history="1">
             <w:r>
               <w:rPr>
                 <w:rStyle w:val="Hyperlink"/>
                 <w:rFonts w:cs="Times New Roman"/>
                 <w:noProof/>
               </w:rPr>
-              <w:t>Referenser</w:t>
+              <w:t>Testprocess</w:t>
             </w:r>
             <w:r>
               <w:rPr>
@@ -1065,7 +1124,7 @@
                 <w:noProof/>
                 <w:webHidden/>
               </w:rPr>
-              <w:instrText xml:space="preserve"> PAGEREF _Toc448340087 \h </w:instrText>
+              <w:instrText xml:space="preserve"> PAGEREF _Toc448398114 \h </w:instrText>
             </w:r>
             <w:r>
               <w:rPr>
@@ -1085,7 +1144,151 @@
                 <w:noProof/>
                 <w:webHidden/>
               </w:rPr>
-              <w:t>4</w:t>
+              <w:t>5</w:t>
+            </w:r>
+            <w:r>
+              <w:rPr>
+                <w:noProof/>
+                <w:webHidden/>
+              </w:rPr>
+              <w:fldChar w:fldCharType="end"/>
+            </w:r>
+          </w:hyperlink>
+        </w:p>
+        <w:p>
+          <w:pPr>
+            <w:pStyle w:val="TOC2"/>
+            <w:tabs>
+              <w:tab w:val="right" w:leader="dot" w:pos="9062"/>
+            </w:tabs>
+            <w:rPr>
+              <w:rFonts w:asciiTheme="minorHAnsi" w:eastAsiaTheme="minorEastAsia" w:hAnsiTheme="minorHAnsi"/>
+              <w:noProof/>
+              <w:sz w:val="22"/>
+              <w:lang w:eastAsia="sv-SE"/>
+            </w:rPr>
+          </w:pPr>
+          <w:hyperlink w:anchor="_Toc448398115" w:history="1">
+            <w:r>
+              <w:rPr>
+                <w:rStyle w:val="Hyperlink"/>
+                <w:rFonts w:cs="Times New Roman"/>
+                <w:noProof/>
+              </w:rPr>
+              <w:t>Kravbaserad systemtestning</w:t>
+            </w:r>
+            <w:r>
+              <w:rPr>
+                <w:noProof/>
+                <w:webHidden/>
+              </w:rPr>
+              <w:tab/>
+            </w:r>
+            <w:r>
+              <w:rPr>
+                <w:noProof/>
+                <w:webHidden/>
+              </w:rPr>
+              <w:fldChar w:fldCharType="begin"/>
+            </w:r>
+            <w:r>
+              <w:rPr>
+                <w:noProof/>
+                <w:webHidden/>
+              </w:rPr>
+              <w:instrText xml:space="preserve"> PAGEREF _Toc448398115 \h </w:instrText>
+            </w:r>
+            <w:r>
+              <w:rPr>
+                <w:noProof/>
+                <w:webHidden/>
+              </w:rPr>
+            </w:r>
+            <w:r>
+              <w:rPr>
+                <w:noProof/>
+                <w:webHidden/>
+              </w:rPr>
+              <w:fldChar w:fldCharType="separate"/>
+            </w:r>
+            <w:r>
+              <w:rPr>
+                <w:noProof/>
+                <w:webHidden/>
+              </w:rPr>
+              <w:t>5</w:t>
+            </w:r>
+            <w:r>
+              <w:rPr>
+                <w:noProof/>
+                <w:webHidden/>
+              </w:rPr>
+              <w:fldChar w:fldCharType="end"/>
+            </w:r>
+          </w:hyperlink>
+        </w:p>
+        <w:p>
+          <w:pPr>
+            <w:pStyle w:val="TOC2"/>
+            <w:tabs>
+              <w:tab w:val="right" w:leader="dot" w:pos="9062"/>
+            </w:tabs>
+            <w:rPr>
+              <w:rFonts w:asciiTheme="minorHAnsi" w:eastAsiaTheme="minorEastAsia" w:hAnsiTheme="minorHAnsi"/>
+              <w:noProof/>
+              <w:sz w:val="22"/>
+              <w:lang w:eastAsia="sv-SE"/>
+            </w:rPr>
+          </w:pPr>
+          <w:hyperlink w:anchor="_Toc448398116" w:history="1">
+            <w:r>
+              <w:rPr>
+                <w:rStyle w:val="Hyperlink"/>
+                <w:rFonts w:cs="Times New Roman"/>
+                <w:noProof/>
+              </w:rPr>
+              <w:t>Krav-testning</w:t>
+            </w:r>
+            <w:r>
+              <w:rPr>
+                <w:noProof/>
+                <w:webHidden/>
+              </w:rPr>
+              <w:tab/>
+            </w:r>
+            <w:r>
+              <w:rPr>
+                <w:noProof/>
+                <w:webHidden/>
+              </w:rPr>
+              <w:fldChar w:fldCharType="begin"/>
+            </w:r>
+            <w:r>
+              <w:rPr>
+                <w:noProof/>
+                <w:webHidden/>
+              </w:rPr>
+              <w:instrText xml:space="preserve"> PAGEREF _Toc448398116 \h </w:instrText>
+            </w:r>
+            <w:r>
+              <w:rPr>
+                <w:noProof/>
+                <w:webHidden/>
+              </w:rPr>
+            </w:r>
+            <w:r>
+              <w:rPr>
+                <w:noProof/>
+                <w:webHidden/>
+              </w:rPr>
+              <w:fldChar w:fldCharType="separate"/>
+            </w:r>
+            <w:r>
+              <w:rPr>
+                <w:noProof/>
+                <w:webHidden/>
+              </w:rPr>
+              <w:t>5</w:t>
             </w:r>
             <w:r>
               <w:rPr>
@@ -1109,14 +1312,14 @@
               <w:lang w:eastAsia="sv-SE"/>
             </w:rPr>
           </w:pPr>
-          <w:hyperlink w:anchor="_Toc448340088" w:history="1">
+          <w:hyperlink w:anchor="_Toc448398117" w:history="1">
             <w:r>
               <w:rPr>
                 <w:rStyle w:val="Hyperlink"/>
                 <w:rFonts w:cs="Times New Roman"/>
                 <w:noProof/>
               </w:rPr>
-              <w:t>Testprocess</w:t>
+              <w:t>Testfall kravbaserad systemtestning</w:t>
             </w:r>
             <w:r>
               <w:rPr>
@@ -1137,7 +1340,7 @@
                 <w:noProof/>
                 <w:webHidden/>
               </w:rPr>
-              <w:instrText xml:space="preserve"> PAGEREF _Toc448340088 \h </w:instrText>
+              <w:instrText xml:space="preserve"> PAGEREF _Toc448398117 \h </w:instrText>
             </w:r>
             <w:r>
               <w:rPr>
@@ -1157,7 +1360,7 @@
                 <w:noProof/>
                 <w:webHidden/>
               </w:rPr>
-              <w:t>5</w:t>
+              <w:t>6</w:t>
             </w:r>
             <w:r>
               <w:rPr>
@@ -1181,14 +1384,14 @@
               <w:lang w:eastAsia="sv-SE"/>
             </w:rPr>
           </w:pPr>
-          <w:hyperlink w:anchor="_Toc448340089" w:history="1">
+          <w:hyperlink w:anchor="_Toc448398118" w:history="1">
             <w:r>
               <w:rPr>
                 <w:rStyle w:val="Hyperlink"/>
                 <w:rFonts w:cs="Times New Roman"/>
                 <w:noProof/>
               </w:rPr>
-              <w:t>Kravbaserad systemtestning</w:t>
+              <w:t>Must</w:t>
             </w:r>
             <w:r>
               <w:rPr>
@@ -1209,7 +1412,7 @@
                 <w:noProof/>
                 <w:webHidden/>
               </w:rPr>
-              <w:instrText xml:space="preserve"> PAGEREF _Toc448340089 \h </w:instrText>
+              <w:instrText xml:space="preserve"> PAGEREF _Toc448398118 \h </w:instrText>
             </w:r>
             <w:r>
               <w:rPr>
@@ -1229,7 +1432,7 @@
                 <w:noProof/>
                 <w:webHidden/>
               </w:rPr>
-              <w:t>5</w:t>
+              <w:t>6</w:t>
             </w:r>
             <w:r>
               <w:rPr>
@@ -1253,14 +1456,14 @@
               <w:lang w:eastAsia="sv-SE"/>
             </w:rPr>
           </w:pPr>
-          <w:hyperlink w:anchor="_Toc448340090" w:history="1">
+          <w:hyperlink w:anchor="_Toc448398119" w:history="1">
             <w:r>
               <w:rPr>
                 <w:rStyle w:val="Hyperlink"/>
                 <w:rFonts w:cs="Times New Roman"/>
                 <w:noProof/>
               </w:rPr>
-              <w:t>Krav-testning</w:t>
+              <w:t>Should</w:t>
             </w:r>
             <w:r>
               <w:rPr>
@@ -1281,7 +1484,7 @@
                 <w:noProof/>
                 <w:webHidden/>
               </w:rPr>
-              <w:instrText xml:space="preserve"> PAGEREF _Toc448340090 \h </w:instrText>
+              <w:instrText xml:space="preserve"> PAGEREF _Toc448398119 \h </w:instrText>
             </w:r>
             <w:r>
               <w:rPr>
@@ -1301,79 +1504,7 @@
                 <w:noProof/>
                 <w:webHidden/>
               </w:rPr>
-              <w:t>5</w:t>
-            </w:r>
-            <w:r>
-              <w:rPr>
-                <w:noProof/>
-                <w:webHidden/>
-              </w:rPr>
-              <w:fldChar w:fldCharType="end"/>
-            </w:r>
-          </w:hyperlink>
-        </w:p>
-        <w:p>
-          <w:pPr>
-            <w:pStyle w:val="TOC1"/>
-            <w:tabs>
-              <w:tab w:val="right" w:leader="dot" w:pos="9062"/>
-            </w:tabs>
-            <w:rPr>
-              <w:rFonts w:asciiTheme="minorHAnsi" w:eastAsiaTheme="minorEastAsia" w:hAnsiTheme="minorHAnsi"/>
-              <w:noProof/>
-              <w:sz w:val="22"/>
-              <w:lang w:eastAsia="sv-SE"/>
-            </w:rPr>
-          </w:pPr>
-          <w:hyperlink w:anchor="_Toc448340091" w:history="1">
-            <w:r>
-              <w:rPr>
-                <w:rStyle w:val="Hyperlink"/>
-                <w:rFonts w:cs="Times New Roman"/>
-                <w:noProof/>
-              </w:rPr>
-              <w:t>Testfall kravbaserad systemtestning</w:t>
-            </w:r>
-            <w:r>
-              <w:rPr>
-                <w:noProof/>
-                <w:webHidden/>
-              </w:rPr>
-              <w:tab/>
-            </w:r>
-            <w:r>
-              <w:rPr>
-                <w:noProof/>
-                <w:webHidden/>
-              </w:rPr>
-              <w:fldChar w:fldCharType="begin"/>
-            </w:r>
-            <w:r>
-              <w:rPr>
-                <w:noProof/>
-                <w:webHidden/>
-              </w:rPr>
-              <w:instrText xml:space="preserve"> PAGEREF _Toc448340091 \h </w:instrText>
-            </w:r>
-            <w:r>
-              <w:rPr>
-                <w:noProof/>
-                <w:webHidden/>
-              </w:rPr>
-            </w:r>
-            <w:r>
-              <w:rPr>
-                <w:noProof/>
-                <w:webHidden/>
-              </w:rPr>
-              <w:fldChar w:fldCharType="separate"/>
-            </w:r>
-            <w:r>
-              <w:rPr>
-                <w:noProof/>
-                <w:webHidden/>
-              </w:rPr>
-              <w:t>6</w:t>
+              <w:t>7</w:t>
             </w:r>
             <w:r>
               <w:rPr>
@@ -1397,14 +1528,14 @@
               <w:lang w:eastAsia="sv-SE"/>
             </w:rPr>
           </w:pPr>
-          <w:hyperlink w:anchor="_Toc448340092" w:history="1">
+          <w:hyperlink w:anchor="_Toc448398120" w:history="1">
             <w:r>
               <w:rPr>
                 <w:rStyle w:val="Hyperlink"/>
                 <w:rFonts w:cs="Times New Roman"/>
                 <w:noProof/>
               </w:rPr>
-              <w:t>Must</w:t>
+              <w:t>Kvalitativa krav</w:t>
             </w:r>
             <w:r>
               <w:rPr>
@@ -1425,7 +1556,7 @@
                 <w:noProof/>
                 <w:webHidden/>
               </w:rPr>
-              <w:instrText xml:space="preserve"> PAGEREF _Toc448340092 \h </w:instrText>
+              <w:instrText xml:space="preserve"> PAGEREF _Toc448398120 \h </w:instrText>
             </w:r>
             <w:r>
               <w:rPr>
@@ -1445,7 +1576,7 @@
                 <w:noProof/>
                 <w:webHidden/>
               </w:rPr>
-              <w:t>6</w:t>
+              <w:t>8</w:t>
             </w:r>
             <w:r>
               <w:rPr>
@@ -1469,14 +1600,14 @@
               <w:lang w:eastAsia="sv-SE"/>
             </w:rPr>
           </w:pPr>
-          <w:hyperlink w:anchor="_Toc448340093" w:history="1">
+          <w:hyperlink w:anchor="_Toc448398121" w:history="1">
             <w:r>
               <w:rPr>
                 <w:rStyle w:val="Hyperlink"/>
                 <w:rFonts w:cs="Times New Roman"/>
                 <w:noProof/>
               </w:rPr>
-              <w:t>Should</w:t>
+              <w:t>Icke funktionella krav</w:t>
             </w:r>
             <w:r>
               <w:rPr>
@@ -1497,7 +1628,7 @@
                 <w:noProof/>
                 <w:webHidden/>
               </w:rPr>
-              <w:instrText xml:space="preserve"> PAGEREF _Toc448340093 \h </w:instrText>
+              <w:instrText xml:space="preserve"> PAGEREF _Toc448398121 \h </w:instrText>
             </w:r>
             <w:r>
               <w:rPr>
@@ -1517,7 +1648,7 @@
                 <w:noProof/>
                 <w:webHidden/>
               </w:rPr>
-              <w:t>7</w:t>
+              <w:t>9</w:t>
             </w:r>
             <w:r>
               <w:rPr>
@@ -1541,14 +1672,14 @@
               <w:lang w:eastAsia="sv-SE"/>
             </w:rPr>
           </w:pPr>
-          <w:hyperlink w:anchor="_Toc448340094" w:history="1">
+          <w:hyperlink w:anchor="_Toc448398122" w:history="1">
             <w:r>
               <w:rPr>
                 <w:rStyle w:val="Hyperlink"/>
                 <w:rFonts w:cs="Times New Roman"/>
                 <w:noProof/>
               </w:rPr>
-              <w:t>Kvalitativa krav</w:t>
+              <w:t>Spårningsmatris</w:t>
             </w:r>
             <w:r>
               <w:rPr>
@@ -1569,7 +1700,7 @@
                 <w:noProof/>
                 <w:webHidden/>
               </w:rPr>
-              <w:instrText xml:space="preserve"> PAGEREF _Toc448340094 \h </w:instrText>
+              <w:instrText xml:space="preserve"> PAGEREF _Toc448398122 \h </w:instrText>
             </w:r>
             <w:r>
               <w:rPr>
@@ -1589,7 +1720,7 @@
                 <w:noProof/>
                 <w:webHidden/>
               </w:rPr>
-              <w:t>8</w:t>
+              <w:t>10</w:t>
             </w:r>
             <w:r>
               <w:rPr>
@@ -1613,14 +1744,14 @@
               <w:lang w:eastAsia="sv-SE"/>
             </w:rPr>
           </w:pPr>
-          <w:hyperlink w:anchor="_Toc448340095" w:history="1">
+          <w:hyperlink w:anchor="_Toc448398123" w:history="1">
             <w:r>
               <w:rPr>
                 <w:rStyle w:val="Hyperlink"/>
                 <w:rFonts w:cs="Times New Roman"/>
                 <w:noProof/>
               </w:rPr>
-              <w:t>Icke funktionella krav</w:t>
+              <w:t>Testrapport</w:t>
             </w:r>
             <w:r>
               <w:rPr>
@@ -1641,151 +1772,7 @@
                 <w:noProof/>
                 <w:webHidden/>
               </w:rPr>
-              <w:instrText xml:space="preserve"> PAGEREF _Toc448340095 \h </w:instrText>
-            </w:r>
-            <w:r>
-              <w:rPr>
-                <w:noProof/>
-                <w:webHidden/>
-              </w:rPr>
-            </w:r>
-            <w:r>
-              <w:rPr>
-                <w:noProof/>
-                <w:webHidden/>
-              </w:rPr>
-              <w:fldChar w:fldCharType="separate"/>
-            </w:r>
-            <w:r>
-              <w:rPr>
-                <w:noProof/>
-                <w:webHidden/>
-              </w:rPr>
-              <w:t>9</w:t>
-            </w:r>
-            <w:r>
-              <w:rPr>
-                <w:noProof/>
-                <w:webHidden/>
-              </w:rPr>
-              <w:fldChar w:fldCharType="end"/>
-            </w:r>
-          </w:hyperlink>
-        </w:p>
-        <w:p>
-          <w:pPr>
-            <w:pStyle w:val="TOC2"/>
-            <w:tabs>
-              <w:tab w:val="right" w:leader="dot" w:pos="9062"/>
-            </w:tabs>
-            <w:rPr>
-              <w:rFonts w:asciiTheme="minorHAnsi" w:eastAsiaTheme="minorEastAsia" w:hAnsiTheme="minorHAnsi"/>
-              <w:noProof/>
-              <w:sz w:val="22"/>
-              <w:lang w:eastAsia="sv-SE"/>
-            </w:rPr>
-          </w:pPr>
-          <w:hyperlink w:anchor="_Toc448340096" w:history="1">
-            <w:r>
-              <w:rPr>
-                <w:rStyle w:val="Hyperlink"/>
-                <w:rFonts w:cs="Times New Roman"/>
-                <w:noProof/>
-              </w:rPr>
-              <w:t>Spårningsmatris</w:t>
-            </w:r>
-            <w:r>
-              <w:rPr>
-                <w:noProof/>
-                <w:webHidden/>
-              </w:rPr>
-              <w:tab/>
-            </w:r>
-            <w:r>
-              <w:rPr>
-                <w:noProof/>
-                <w:webHidden/>
-              </w:rPr>
-              <w:fldChar w:fldCharType="begin"/>
-            </w:r>
-            <w:r>
-              <w:rPr>
-                <w:noProof/>
-                <w:webHidden/>
-              </w:rPr>
-              <w:instrText xml:space="preserve"> PAGEREF _Toc448340096 \h </w:instrText>
-            </w:r>
-            <w:r>
-              <w:rPr>
-                <w:noProof/>
-                <w:webHidden/>
-              </w:rPr>
-            </w:r>
-            <w:r>
-              <w:rPr>
-                <w:noProof/>
-                <w:webHidden/>
-              </w:rPr>
-              <w:fldChar w:fldCharType="separate"/>
-            </w:r>
-            <w:r>
-              <w:rPr>
-                <w:noProof/>
-                <w:webHidden/>
-              </w:rPr>
-              <w:t>10</w:t>
-            </w:r>
-            <w:r>
-              <w:rPr>
-                <w:noProof/>
-                <w:webHidden/>
-              </w:rPr>
-              <w:fldChar w:fldCharType="end"/>
-            </w:r>
-          </w:hyperlink>
-        </w:p>
-        <w:p>
-          <w:pPr>
-            <w:pStyle w:val="TOC2"/>
-            <w:tabs>
-              <w:tab w:val="right" w:leader="dot" w:pos="9062"/>
-            </w:tabs>
-            <w:rPr>
-              <w:rFonts w:asciiTheme="minorHAnsi" w:eastAsiaTheme="minorEastAsia" w:hAnsiTheme="minorHAnsi"/>
-              <w:noProof/>
-              <w:sz w:val="22"/>
-              <w:lang w:eastAsia="sv-SE"/>
-            </w:rPr>
-          </w:pPr>
-          <w:hyperlink w:anchor="_Toc448340097" w:history="1">
-            <w:r>
-              <w:rPr>
-                <w:rStyle w:val="Hyperlink"/>
-                <w:rFonts w:cs="Times New Roman"/>
-                <w:noProof/>
-              </w:rPr>
-              <w:t>Testrapport</w:t>
-            </w:r>
-            <w:r>
-              <w:rPr>
-                <w:noProof/>
-                <w:webHidden/>
-              </w:rPr>
-              <w:tab/>
-            </w:r>
-            <w:r>
-              <w:rPr>
-                <w:noProof/>
-                <w:webHidden/>
-              </w:rPr>
-              <w:fldChar w:fldCharType="begin"/>
-            </w:r>
-            <w:r>
-              <w:rPr>
-                <w:noProof/>
-                <w:webHidden/>
-              </w:rPr>
-              <w:instrText xml:space="preserve"> PAGEREF _Toc448340097 \h </w:instrText>
+              <w:instrText xml:space="preserve"> PAGEREF _Toc448398123 \h </w:instrText>
             </w:r>
             <w:r>
               <w:rPr>
@@ -1848,8 +1835,6 @@
         </w:rPr>
         <w:br w:type="page"/>
       </w:r>
-      <w:bookmarkStart w:id="1" w:name="_GoBack"/>
-      <w:bookmarkEnd w:id="1"/>
     </w:p>
     <w:p>
       <w:pPr>
@@ -1860,7 +1845,7 @@
           <w:sz w:val="40"/>
         </w:rPr>
       </w:pPr>
-      <w:bookmarkStart w:id="2" w:name="_Toc448340084"/>
+      <w:bookmarkStart w:id="1" w:name="_Toc448398111"/>
       <w:r>
         <w:rPr>
           <w:rFonts w:cs="Times New Roman"/>
@@ -1876,23 +1861,23 @@
         </w:rPr>
         <w:t>dokument</w:t>
       </w:r>
+      <w:bookmarkEnd w:id="1"/>
+    </w:p>
+    <w:p>
+      <w:pPr>
+        <w:pStyle w:val="Heading1"/>
+        <w:rPr>
+          <w:rFonts w:cs="Times New Roman"/>
+        </w:rPr>
+      </w:pPr>
+      <w:bookmarkStart w:id="2" w:name="_Toc448398112"/>
+      <w:r>
+        <w:rPr>
+          <w:rFonts w:cs="Times New Roman"/>
+        </w:rPr>
+        <w:t>Syfte</w:t>
+      </w:r>
       <w:bookmarkEnd w:id="2"/>
-    </w:p>
-    <w:p>
-      <w:pPr>
-        <w:pStyle w:val="Heading1"/>
-        <w:rPr>
-          <w:rFonts w:cs="Times New Roman"/>
-        </w:rPr>
-      </w:pPr>
-      <w:bookmarkStart w:id="3" w:name="_Toc448340085"/>
-      <w:r>
-        <w:rPr>
-          <w:rFonts w:cs="Times New Roman"/>
-        </w:rPr>
-        <w:t>Syfte</w:t>
-      </w:r>
-      <w:bookmarkEnd w:id="3"/>
     </w:p>
     <w:p>
       <w:pPr>
@@ -1923,184 +1908,415 @@
           <w:rFonts w:cs="Times New Roman"/>
         </w:rPr>
       </w:pPr>
-      <w:bookmarkStart w:id="4" w:name="_Toc448340086"/>
+      <w:bookmarkStart w:id="3" w:name="_Toc448398113"/>
       <w:r>
         <w:rPr>
           <w:rFonts w:cs="Times New Roman"/>
         </w:rPr>
         <w:t>Ordlista</w:t>
       </w:r>
+      <w:bookmarkEnd w:id="3"/>
+    </w:p>
+    <w:p>
+      <w:pPr>
+        <w:spacing w:line="360" w:lineRule="auto"/>
+        <w:rPr>
+          <w:rFonts w:cs="Times New Roman"/>
+        </w:rPr>
+      </w:pPr>
+      <w:r>
+        <w:rPr>
+          <w:rFonts w:cs="Times New Roman"/>
+        </w:rPr>
+        <w:t>Must</w:t>
+      </w:r>
+      <w:r>
+        <w:rPr>
+          <w:rFonts w:cs="Times New Roman"/>
+        </w:rPr>
+        <w:tab/>
+      </w:r>
+      <w:r>
+        <w:rPr>
+          <w:rFonts w:cs="Times New Roman"/>
+        </w:rPr>
+        <w:tab/>
+      </w:r>
+      <w:r>
+        <w:rPr>
+          <w:rFonts w:cs="Times New Roman"/>
+        </w:rPr>
+        <w:t>K</w:t>
+      </w:r>
+      <w:r>
+        <w:rPr>
+          <w:rFonts w:cs="Times New Roman"/>
+        </w:rPr>
+        <w:t>rav med högst prioritering som måste implementeras.</w:t>
+      </w:r>
+    </w:p>
+    <w:p>
+      <w:pPr>
+        <w:spacing w:line="360" w:lineRule="auto"/>
+        <w:rPr>
+          <w:rFonts w:cs="Times New Roman"/>
+        </w:rPr>
+      </w:pPr>
+      <w:r>
+        <w:rPr>
+          <w:rFonts w:cs="Times New Roman"/>
+        </w:rPr>
+        <w:t>Should</w:t>
+      </w:r>
+      <w:r>
+        <w:rPr>
+          <w:rFonts w:cs="Times New Roman"/>
+        </w:rPr>
+        <w:tab/>
+      </w:r>
+      <w:r>
+        <w:rPr>
+          <w:rFonts w:cs="Times New Roman"/>
+        </w:rPr>
+        <w:tab/>
+      </w:r>
+      <w:r>
+        <w:rPr>
+          <w:rFonts w:cs="Times New Roman"/>
+        </w:rPr>
+        <w:t>K</w:t>
+      </w:r>
+      <w:r>
+        <w:rPr>
+          <w:rFonts w:cs="Times New Roman"/>
+        </w:rPr>
+        <w:t>rav som bör implementeras.</w:t>
+      </w:r>
+    </w:p>
+    <w:p>
+      <w:pPr>
+        <w:spacing w:line="360" w:lineRule="auto"/>
+        <w:rPr>
+          <w:rFonts w:cs="Times New Roman"/>
+        </w:rPr>
+      </w:pPr>
+      <w:r>
+        <w:rPr>
+          <w:rFonts w:cs="Times New Roman"/>
+        </w:rPr>
+        <w:t>K</w:t>
+      </w:r>
+      <w:r>
+        <w:rPr>
+          <w:rFonts w:cs="Times New Roman"/>
+        </w:rPr>
+        <w:t>valitativa krav</w:t>
+      </w:r>
+      <w:r>
+        <w:rPr>
+          <w:rFonts w:cs="Times New Roman"/>
+        </w:rPr>
+        <w:tab/>
+      </w:r>
+      <w:r>
+        <w:rPr>
+          <w:rFonts w:cs="Times New Roman"/>
+        </w:rPr>
+        <w:t>Hur ett krav ska implementeras.</w:t>
+      </w:r>
+    </w:p>
+    <w:p>
+      <w:pPr>
+        <w:spacing w:line="360" w:lineRule="auto"/>
+        <w:rPr>
+          <w:rFonts w:cs="Times New Roman"/>
+        </w:rPr>
+      </w:pPr>
+      <w:r>
+        <w:rPr>
+          <w:rFonts w:cs="Times New Roman"/>
+        </w:rPr>
+        <w:t>W</w:t>
+      </w:r>
+      <w:r>
+        <w:rPr>
+          <w:rFonts w:cs="Times New Roman"/>
+        </w:rPr>
+        <w:t>ebbapplikationen</w:t>
+      </w:r>
+      <w:r>
+        <w:rPr>
+          <w:rFonts w:cs="Times New Roman"/>
+        </w:rPr>
+        <w:tab/>
+        <w:t>Programvara som man kommer åt genom en webbläsare.</w:t>
+      </w:r>
+    </w:p>
+    <w:p>
+      <w:pPr>
+        <w:spacing w:line="360" w:lineRule="auto"/>
+        <w:rPr>
+          <w:rFonts w:cs="Times New Roman"/>
+          <w:szCs w:val="24"/>
+        </w:rPr>
+      </w:pPr>
+      <w:r>
+        <w:rPr>
+          <w:rFonts w:cs="Times New Roman"/>
+        </w:rPr>
+        <w:t>C</w:t>
+      </w:r>
+      <w:r>
+        <w:rPr>
+          <w:rFonts w:cs="Times New Roman"/>
+        </w:rPr>
+        <w:t>ollaboratons</w:t>
+      </w:r>
+      <w:r>
+        <w:rPr>
+          <w:rFonts w:cs="Times New Roman"/>
+        </w:rPr>
+        <w:tab/>
+      </w:r>
+      <w:r>
+        <w:rPr>
+          <w:szCs w:val="24"/>
+        </w:rPr>
+        <w:t>Ett ord som vi använder för musiksammarbeten</w:t>
+      </w:r>
+      <w:r>
+        <w:rPr>
+          <w:szCs w:val="24"/>
+        </w:rPr>
+        <w:t>.</w:t>
+      </w:r>
+    </w:p>
+    <w:p>
+      <w:pPr>
+        <w:spacing w:line="360" w:lineRule="auto"/>
+        <w:rPr>
+          <w:rFonts w:cs="Times New Roman"/>
+        </w:rPr>
+      </w:pPr>
+      <w:r>
+        <w:rPr>
+          <w:rFonts w:cs="Times New Roman"/>
+        </w:rPr>
+        <w:t>Mailbox</w:t>
+      </w:r>
+      <w:r>
+        <w:rPr>
+          <w:rFonts w:cs="Times New Roman"/>
+        </w:rPr>
+        <w:tab/>
+      </w:r>
+      <w:r>
+        <w:rPr>
+          <w:rFonts w:cs="Times New Roman"/>
+        </w:rPr>
+        <w:tab/>
+        <w:t>Tar emot och skickar meddelanden.</w:t>
+      </w:r>
+    </w:p>
+    <w:p>
+      <w:pPr>
+        <w:spacing w:line="360" w:lineRule="auto"/>
+        <w:rPr>
+          <w:rFonts w:cs="Times New Roman"/>
+        </w:rPr>
+      </w:pPr>
+      <w:r>
+        <w:rPr>
+          <w:rFonts w:cs="Times New Roman"/>
+        </w:rPr>
+        <w:t>Visual Studio</w:t>
+      </w:r>
+      <w:r>
+        <w:rPr>
+          <w:rFonts w:cs="Times New Roman"/>
+        </w:rPr>
+        <w:tab/>
+      </w:r>
+      <w:r>
+        <w:rPr>
+          <w:rStyle w:val="st"/>
+        </w:rPr>
+        <w:t>P</w:t>
+      </w:r>
+      <w:r>
+        <w:rPr>
+          <w:rStyle w:val="st"/>
+        </w:rPr>
+        <w:t>rogramutvecklingsmiljö från Microsoft.</w:t>
+      </w:r>
+    </w:p>
+    <w:p>
+      <w:pPr>
+        <w:spacing w:line="360" w:lineRule="auto"/>
+        <w:rPr>
+          <w:rFonts w:cs="Times New Roman"/>
+        </w:rPr>
+      </w:pPr>
+      <w:r>
+        <w:rPr>
+          <w:rFonts w:cs="Times New Roman"/>
+        </w:rPr>
+        <w:t>Internet Explorer</w:t>
+      </w:r>
+      <w:r>
+        <w:rPr>
+          <w:rFonts w:cs="Times New Roman"/>
+        </w:rPr>
+        <w:tab/>
+        <w:t>Webbläsare</w:t>
+      </w:r>
+    </w:p>
+    <w:p>
+      <w:pPr>
+        <w:spacing w:line="360" w:lineRule="auto"/>
+        <w:rPr>
+          <w:rFonts w:cs="Times New Roman"/>
+        </w:rPr>
+      </w:pPr>
+      <w:r>
+        <w:rPr>
+          <w:rFonts w:cs="Times New Roman"/>
+        </w:rPr>
+        <w:t>Chrome</w:t>
+      </w:r>
+      <w:r>
+        <w:rPr>
+          <w:rFonts w:cs="Times New Roman"/>
+        </w:rPr>
+        <w:tab/>
+      </w:r>
+      <w:r>
+        <w:rPr>
+          <w:rFonts w:cs="Times New Roman"/>
+        </w:rPr>
+        <w:tab/>
+      </w:r>
+      <w:r>
+        <w:rPr>
+          <w:rFonts w:cs="Times New Roman"/>
+        </w:rPr>
+        <w:t>Webbläsare</w:t>
+      </w:r>
+    </w:p>
+    <w:p>
+      <w:pPr>
+        <w:spacing w:line="360" w:lineRule="auto"/>
+        <w:rPr>
+          <w:rFonts w:cs="Times New Roman"/>
+        </w:rPr>
+      </w:pPr>
+      <w:r>
+        <w:rPr>
+          <w:rFonts w:cs="Times New Roman"/>
+        </w:rPr>
+        <w:t>Firefox</w:t>
+      </w:r>
+      <w:r>
+        <w:rPr>
+          <w:rFonts w:cs="Times New Roman"/>
+        </w:rPr>
+        <w:tab/>
+      </w:r>
+      <w:r>
+        <w:rPr>
+          <w:rFonts w:cs="Times New Roman"/>
+        </w:rPr>
+        <w:tab/>
+      </w:r>
+      <w:r>
+        <w:rPr>
+          <w:rFonts w:cs="Times New Roman"/>
+        </w:rPr>
+        <w:t>Webbläsare</w:t>
+      </w:r>
+    </w:p>
+    <w:p>
+      <w:pPr>
+        <w:spacing w:line="360" w:lineRule="auto"/>
+        <w:rPr>
+          <w:rFonts w:cs="Times New Roman"/>
+        </w:rPr>
+      </w:pPr>
+      <w:r>
+        <w:rPr>
+          <w:rFonts w:cs="Times New Roman"/>
+        </w:rPr>
+        <w:t>Safari</w:t>
+      </w:r>
+      <w:r>
+        <w:rPr>
+          <w:rFonts w:cs="Times New Roman"/>
+        </w:rPr>
+        <w:tab/>
+      </w:r>
+      <w:r>
+        <w:rPr>
+          <w:rFonts w:cs="Times New Roman"/>
+        </w:rPr>
+        <w:tab/>
+      </w:r>
+      <w:r>
+        <w:rPr>
+          <w:rFonts w:cs="Times New Roman"/>
+        </w:rPr>
+        <w:t>Webbläsare</w:t>
+      </w:r>
+    </w:p>
+    <w:p>
+      <w:pPr>
+        <w:spacing w:line="360" w:lineRule="auto"/>
+        <w:rPr>
+          <w:rFonts w:cs="Times New Roman"/>
+        </w:rPr>
+      </w:pPr>
+      <w:r>
+        <w:rPr>
+          <w:rFonts w:cs="Times New Roman"/>
+        </w:rPr>
+        <w:t>B</w:t>
+      </w:r>
+      <w:r>
+        <w:rPr>
+          <w:rFonts w:cs="Times New Roman"/>
+        </w:rPr>
+        <w:t>etatestare</w:t>
+      </w:r>
+      <w:r>
+        <w:rPr>
+          <w:rFonts w:cs="Times New Roman"/>
+        </w:rPr>
+        <w:tab/>
+      </w:r>
+      <w:r>
+        <w:rPr>
+          <w:rFonts w:cs="Times New Roman"/>
+        </w:rPr>
+        <w:tab/>
+      </w:r>
+      <w:r>
+        <w:rPr>
+          <w:rFonts w:cs="Times New Roman"/>
+        </w:rPr>
+        <w:t>Slutanvändare som testar</w:t>
+      </w:r>
+      <w:bookmarkStart w:id="4" w:name="_GoBack"/>
       <w:bookmarkEnd w:id="4"/>
-    </w:p>
-    <w:p>
-      <w:pPr>
-        <w:rPr>
-          <w:rFonts w:cs="Times New Roman"/>
-        </w:rPr>
-      </w:pPr>
-      <w:r>
-        <w:rPr>
-          <w:rFonts w:cs="Times New Roman"/>
-        </w:rPr>
-        <w:t>&lt;ord&gt;</w:t>
-      </w:r>
-      <w:r>
-        <w:rPr>
-          <w:rFonts w:cs="Times New Roman"/>
-        </w:rPr>
-        <w:tab/>
-        <w:t>&lt;förklaring&gt;</w:t>
-      </w:r>
-    </w:p>
-    <w:p>
-      <w:pPr>
-        <w:rPr>
-          <w:rFonts w:cs="Times New Roman"/>
-        </w:rPr>
-      </w:pPr>
-      <w:r>
-        <w:rPr>
-          <w:rFonts w:cs="Times New Roman"/>
-        </w:rPr>
-        <w:t>&lt;ord&gt;</w:t>
-      </w:r>
-      <w:r>
-        <w:rPr>
-          <w:rFonts w:cs="Times New Roman"/>
-        </w:rPr>
-        <w:tab/>
-        <w:t>&lt;förklaring&gt;</w:t>
-      </w:r>
-    </w:p>
-    <w:p>
-      <w:pPr>
-        <w:rPr>
-          <w:rFonts w:cs="Times New Roman"/>
-        </w:rPr>
-      </w:pPr>
-    </w:p>
-    <w:p>
-      <w:pPr>
-        <w:rPr>
-          <w:rFonts w:cs="Times New Roman"/>
-        </w:rPr>
-      </w:pPr>
-      <w:r>
-        <w:rPr>
-          <w:rFonts w:cs="Times New Roman"/>
-        </w:rPr>
-        <w:t>[Ta upp förkortningar och uttryck som används i dokumentet och som kanske inte är självklara för en läsare som inte är insatt i projektet. Tänk också på att ta upp begrepp som skulle vara svåra att förstå för en läsare som skulle kunna vara en presumtiv kund eller referensperson i forma v exempelvis slutanvändare.]</w:t>
-      </w:r>
-    </w:p>
-    <w:p>
-      <w:pPr>
-        <w:rPr>
-          <w:rFonts w:cs="Times New Roman"/>
-        </w:rPr>
-      </w:pPr>
-    </w:p>
-    <w:p>
-      <w:pPr>
-        <w:pStyle w:val="Heading1"/>
-        <w:rPr>
-          <w:rFonts w:cs="Times New Roman"/>
-        </w:rPr>
-      </w:pPr>
-      <w:bookmarkStart w:id="5" w:name="_Toc448340087"/>
-      <w:r>
-        <w:rPr>
-          <w:rFonts w:cs="Times New Roman"/>
-        </w:rPr>
-        <w:t>Referenser</w:t>
-      </w:r>
-      <w:bookmarkEnd w:id="5"/>
-    </w:p>
-    <w:p>
-      <w:pPr>
-        <w:rPr>
-          <w:rFonts w:cs="Times New Roman"/>
-        </w:rPr>
-      </w:pPr>
-      <w:r>
-        <w:rPr>
-          <w:rFonts w:cs="Times New Roman"/>
-        </w:rPr>
-        <w:t>&lt;referens&gt;</w:t>
-      </w:r>
-    </w:p>
-    <w:p>
-      <w:pPr>
-        <w:rPr>
-          <w:rFonts w:cs="Times New Roman"/>
-        </w:rPr>
-      </w:pPr>
-    </w:p>
-    <w:p>
-      <w:pPr>
-        <w:rPr>
-          <w:rFonts w:cs="Times New Roman"/>
-        </w:rPr>
-      </w:pPr>
-      <w:r>
-        <w:rPr>
-          <w:rFonts w:cs="Times New Roman"/>
-        </w:rPr>
-        <w:t>&lt;referens&gt;</w:t>
-      </w:r>
-    </w:p>
-    <w:p>
-      <w:pPr>
-        <w:rPr>
-          <w:rFonts w:cs="Times New Roman"/>
-        </w:rPr>
-      </w:pPr>
-    </w:p>
-    <w:p>
-      <w:pPr>
-        <w:rPr>
-          <w:rFonts w:cs="Times New Roman"/>
-        </w:rPr>
-      </w:pPr>
-      <w:r>
-        <w:rPr>
-          <w:rFonts w:cs="Times New Roman"/>
-        </w:rPr>
-        <w:t>[Använd ett referenssystem och utforma referenser konsekvent enligt detta. Exempel på referenssystem enligt IEEE som är vanligt i tekniska dokument hittas på:</w:t>
-      </w:r>
-    </w:p>
-    <w:p>
-      <w:pPr>
-        <w:rPr>
-          <w:rFonts w:cs="Times New Roman"/>
-        </w:rPr>
-      </w:pPr>
-      <w:r>
-        <w:rPr>
-          <w:rFonts w:cs="Times New Roman"/>
-        </w:rPr>
-        <w:t xml:space="preserve"> </w:t>
-      </w:r>
-      <w:hyperlink r:id="rId8" w:tgtFrame="_blank" w:history="1">
-        <w:r>
-          <w:rPr>
-            <w:rStyle w:val="Hyperlink"/>
-            <w:rFonts w:cs="Times New Roman"/>
-          </w:rPr>
-          <w:t>http://libguides.murdoch.edu.au/c.php?g=246207&amp;p=1640218</w:t>
-        </w:r>
-      </w:hyperlink>
-    </w:p>
-    <w:p>
-      <w:pPr>
-        <w:rPr>
-          <w:rFonts w:cs="Times New Roman"/>
-        </w:rPr>
-      </w:pPr>
-      <w:r>
-        <w:rPr>
-          <w:rFonts w:cs="Times New Roman"/>
-        </w:rPr>
-        <w:t>]</w:t>
+      <w:r>
+        <w:rPr>
+          <w:rFonts w:cs="Times New Roman"/>
+        </w:rPr>
+        <w:t xml:space="preserve"> programvara</w:t>
+      </w:r>
+      <w:r>
+        <w:rPr>
+          <w:rFonts w:cs="Times New Roman"/>
+        </w:rPr>
+        <w:t>.</w:t>
       </w:r>
     </w:p>
     <w:p>
@@ -2135,7 +2351,7 @@
           <w:rFonts w:cs="Times New Roman"/>
         </w:rPr>
       </w:pPr>
-      <w:bookmarkStart w:id="6" w:name="_Toc448340088"/>
+      <w:bookmarkStart w:id="5" w:name="_Toc448398114"/>
       <w:r>
         <w:rPr>
           <w:rFonts w:cs="Times New Roman"/>
@@ -2143,7 +2359,7 @@
         <w:lastRenderedPageBreak/>
         <w:t>Testprocess</w:t>
       </w:r>
-      <w:bookmarkEnd w:id="6"/>
+      <w:bookmarkEnd w:id="5"/>
     </w:p>
     <w:p>
       <w:pPr>
@@ -2157,19 +2373,7 @@
         <w:rPr>
           <w:rFonts w:cs="Times New Roman"/>
         </w:rPr>
-        <w:t xml:space="preserve">Testen görs </w:t>
-      </w:r>
-      <w:r>
-        <w:rPr>
-          <w:rFonts w:cs="Times New Roman"/>
-        </w:rPr>
-        <w:t xml:space="preserve">främst </w:t>
-      </w:r>
-      <w:r>
-        <w:rPr>
-          <w:rFonts w:cs="Times New Roman"/>
-        </w:rPr>
-        <w:t>utefter kraven som vi har i vårt kravdokument. Detta innebär att vi testar kraven och kollar om de är uppfyllda genom att använda programmet.</w:t>
+        <w:t>Testen görs främst utefter kraven som vi har i vårt kravdokument. Detta innebär att vi testar kraven och kollar om de är uppfyllda genom att använda programmet.</w:t>
       </w:r>
       <w:r>
         <w:rPr>
@@ -2198,14 +2402,14 @@
           <w:rFonts w:cs="Times New Roman"/>
         </w:rPr>
       </w:pPr>
-      <w:bookmarkStart w:id="7" w:name="_Toc448340089"/>
+      <w:bookmarkStart w:id="6" w:name="_Toc448398115"/>
       <w:r>
         <w:rPr>
           <w:rFonts w:cs="Times New Roman"/>
         </w:rPr>
         <w:t>Kravbaserad systemtestning</w:t>
       </w:r>
-      <w:bookmarkEnd w:id="7"/>
+      <w:bookmarkEnd w:id="6"/>
     </w:p>
     <w:p>
       <w:pPr>
@@ -2237,14 +2441,14 @@
           <w:rFonts w:cs="Times New Roman"/>
         </w:rPr>
       </w:pPr>
-      <w:bookmarkStart w:id="8" w:name="_Toc448340090"/>
+      <w:bookmarkStart w:id="7" w:name="_Toc448398116"/>
       <w:r>
         <w:rPr>
           <w:rFonts w:cs="Times New Roman"/>
         </w:rPr>
         <w:t>Krav-testning</w:t>
       </w:r>
-      <w:bookmarkEnd w:id="8"/>
+      <w:bookmarkEnd w:id="7"/>
       <w:r>
         <w:rPr>
           <w:rFonts w:cs="Times New Roman"/>
@@ -2296,13 +2500,37 @@
         <w:rPr>
           <w:rFonts w:ascii="Times" w:hAnsi="Times" w:cs="Times"/>
         </w:rPr>
-        <w:t>Vi prioriterar att implementera ”must” kraven först och testar dess</w:t>
+        <w:t xml:space="preserve">Vi prioriterar att implementera </w:t>
       </w:r>
       <w:r>
         <w:rPr>
           <w:rFonts w:ascii="Times" w:hAnsi="Times" w:cs="Times"/>
         </w:rPr>
-        <w:t>a. Därefter ”should” och sedan ”kvalitativa systemkrav</w:t>
+        <w:t xml:space="preserve">kraven </w:t>
+      </w:r>
+      <w:r>
+        <w:rPr>
+          <w:rFonts w:ascii="Times" w:hAnsi="Times" w:cs="Times"/>
+        </w:rPr>
+        <w:t>”must” först och testar dess</w:t>
+      </w:r>
+      <w:r>
+        <w:rPr>
+          <w:rFonts w:ascii="Times" w:hAnsi="Times" w:cs="Times"/>
+        </w:rPr>
+        <w:t>a. Därefter</w:t>
+      </w:r>
+      <w:r>
+        <w:rPr>
+          <w:rFonts w:ascii="Times" w:hAnsi="Times" w:cs="Times"/>
+        </w:rPr>
+        <w:t xml:space="preserve"> implementerar vi kraven ”should” och sedan </w:t>
+      </w:r>
+      <w:r>
+        <w:rPr>
+          <w:rFonts w:ascii="Times" w:hAnsi="Times" w:cs="Times"/>
+        </w:rPr>
+        <w:t>”kvalitativa systemkrav</w:t>
       </w:r>
       <w:r>
         <w:rPr>
@@ -2369,7 +2597,7 @@
           <w:rFonts w:cs="Times New Roman"/>
         </w:rPr>
       </w:pPr>
-      <w:bookmarkStart w:id="9" w:name="_Toc448340091"/>
+      <w:bookmarkStart w:id="8" w:name="_Toc448398117"/>
       <w:r>
         <w:rPr>
           <w:rFonts w:cs="Times New Roman"/>
@@ -2377,23 +2605,23 @@
         <w:lastRenderedPageBreak/>
         <w:t>Testfall kravbaserad systemtestning</w:t>
       </w:r>
+      <w:bookmarkEnd w:id="8"/>
+    </w:p>
+    <w:p>
+      <w:pPr>
+        <w:pStyle w:val="Heading2"/>
+        <w:rPr>
+          <w:rFonts w:cs="Times New Roman"/>
+        </w:rPr>
+      </w:pPr>
+      <w:bookmarkStart w:id="9" w:name="_Toc448398118"/>
+      <w:r>
+        <w:rPr>
+          <w:rFonts w:cs="Times New Roman"/>
+        </w:rPr>
+        <w:t>Must</w:t>
+      </w:r>
       <w:bookmarkEnd w:id="9"/>
-    </w:p>
-    <w:p>
-      <w:pPr>
-        <w:pStyle w:val="Heading2"/>
-        <w:rPr>
-          <w:rFonts w:cs="Times New Roman"/>
-        </w:rPr>
-      </w:pPr>
-      <w:bookmarkStart w:id="10" w:name="_Toc448340092"/>
-      <w:r>
-        <w:rPr>
-          <w:rFonts w:cs="Times New Roman"/>
-        </w:rPr>
-        <w:t>Must</w:t>
-      </w:r>
-      <w:bookmarkEnd w:id="10"/>
     </w:p>
     <w:p/>
     <w:p>
@@ -2768,14 +2996,7 @@
           <w:sz w:val="23"/>
           <w:szCs w:val="23"/>
         </w:rPr>
-        <w:t>n</w:t>
-      </w:r>
-      <w:r>
-        <w:rPr>
-          <w:sz w:val="23"/>
-          <w:szCs w:val="23"/>
-        </w:rPr>
-        <w:t xml:space="preserve">amn, kön, födelsedata, språk och geografiskt läge. </w:t>
+        <w:t xml:space="preserve">namn, kön, födelsedata, språk och geografiskt läge. </w:t>
       </w:r>
     </w:p>
     <w:p>
@@ -2801,14 +3022,7 @@
           <w:sz w:val="23"/>
           <w:szCs w:val="23"/>
         </w:rPr>
-        <w:t>u</w:t>
-      </w:r>
-      <w:r>
-        <w:rPr>
-          <w:sz w:val="23"/>
-          <w:szCs w:val="23"/>
-        </w:rPr>
-        <w:t>trusning till exempel studio, inspelningsprogram, mikrofoner, etc.</w:t>
+        <w:t>utrusning till exempel studio, inspelningsprogram, mikrofoner, etc.</w:t>
       </w:r>
     </w:p>
     <w:p>
@@ -2838,14 +3052,7 @@
           <w:sz w:val="23"/>
           <w:szCs w:val="23"/>
         </w:rPr>
-        <w:t>genre, spela in till andra, hitta en musiker för att till exempel spela in, hitta ban</w:t>
-      </w:r>
-      <w:r>
-        <w:rPr>
-          <w:sz w:val="23"/>
-          <w:szCs w:val="23"/>
-        </w:rPr>
-        <w:t xml:space="preserve">d eller bandmedlemmar. </w:t>
+        <w:t xml:space="preserve">genre, spela in till andra, hitta en musiker för att till exempel spela in, hitta band eller bandmedlemmar. </w:t>
       </w:r>
     </w:p>
     <w:p>
@@ -3309,14 +3516,14 @@
           <w:rFonts w:cs="Times New Roman"/>
         </w:rPr>
       </w:pPr>
-      <w:bookmarkStart w:id="11" w:name="_Toc448340093"/>
+      <w:bookmarkStart w:id="10" w:name="_Toc448398119"/>
       <w:r>
         <w:rPr>
           <w:rFonts w:cs="Times New Roman"/>
         </w:rPr>
         <w:t>Should</w:t>
       </w:r>
-      <w:bookmarkEnd w:id="11"/>
+      <w:bookmarkEnd w:id="10"/>
     </w:p>
     <w:p/>
     <w:p>
@@ -3384,13 +3591,15 @@
           <w:numId w:val="41"/>
         </w:numPr>
         <w:rPr>
-          <w:rFonts w:cs="Times New Roman"/>
+          <w:rFonts w:ascii="Times New Roman" w:hAnsi="Times New Roman" w:cs="Times New Roman"/>
+          <w:sz w:val="24"/>
           <w:szCs w:val="24"/>
         </w:rPr>
       </w:pPr>
       <w:r>
         <w:rPr>
-          <w:rFonts w:cs="Times New Roman"/>
+          <w:rFonts w:ascii="Times New Roman" w:hAnsi="Times New Roman" w:cs="Times New Roman"/>
+          <w:sz w:val="24"/>
           <w:szCs w:val="24"/>
         </w:rPr>
         <w:t>Kan man se reklamen</w:t>
@@ -3404,13 +3613,15 @@
           <w:numId w:val="41"/>
         </w:numPr>
         <w:rPr>
-          <w:rFonts w:cs="Times New Roman"/>
+          <w:rFonts w:ascii="Times New Roman" w:hAnsi="Times New Roman" w:cs="Times New Roman"/>
+          <w:sz w:val="24"/>
           <w:szCs w:val="24"/>
         </w:rPr>
       </w:pPr>
       <w:r>
         <w:rPr>
-          <w:rFonts w:cs="Times New Roman"/>
+          <w:rFonts w:ascii="Times New Roman" w:hAnsi="Times New Roman" w:cs="Times New Roman"/>
+          <w:sz w:val="24"/>
           <w:szCs w:val="24"/>
         </w:rPr>
         <w:t>Kan klicka på reklamen</w:t>
@@ -3424,13 +3635,15 @@
           <w:numId w:val="41"/>
         </w:numPr>
         <w:rPr>
-          <w:rFonts w:cs="Times New Roman"/>
+          <w:rFonts w:ascii="Times New Roman" w:hAnsi="Times New Roman" w:cs="Times New Roman"/>
+          <w:sz w:val="24"/>
           <w:szCs w:val="24"/>
         </w:rPr>
       </w:pPr>
       <w:r>
         <w:rPr>
-          <w:rFonts w:cs="Times New Roman"/>
+          <w:rFonts w:ascii="Times New Roman" w:hAnsi="Times New Roman" w:cs="Times New Roman"/>
+          <w:sz w:val="24"/>
           <w:szCs w:val="24"/>
         </w:rPr>
         <w:t>Länkar reklamen rätt</w:t>
@@ -3450,7 +3663,7 @@
       </w:r>
       <w:r>
         <w:rPr>
-          <w:rFonts w:ascii="Times" w:hAnsi="Times" w:cs="Times"/>
+          <w:rFonts w:cs="Times New Roman"/>
         </w:rPr>
         <w:t>Koden är ej implementerad än.</w:t>
       </w:r>
@@ -3465,6 +3678,7 @@
     <w:p>
       <w:pPr>
         <w:rPr>
+          <w:rFonts w:cs="Times New Roman"/>
           <w:b/>
           <w:bCs/>
           <w:sz w:val="23"/>
@@ -3473,6 +3687,7 @@
       </w:pPr>
       <w:r>
         <w:rPr>
+          <w:rFonts w:cs="Times New Roman"/>
           <w:b/>
           <w:bCs/>
           <w:sz w:val="23"/>
@@ -3531,13 +3746,15 @@
           <w:numId w:val="42"/>
         </w:numPr>
         <w:rPr>
-          <w:rFonts w:cs="Times New Roman"/>
+          <w:rFonts w:ascii="Times New Roman" w:hAnsi="Times New Roman" w:cs="Times New Roman"/>
+          <w:sz w:val="24"/>
           <w:szCs w:val="24"/>
         </w:rPr>
       </w:pPr>
       <w:r>
         <w:rPr>
-          <w:rFonts w:cs="Times New Roman"/>
+          <w:rFonts w:ascii="Times New Roman" w:hAnsi="Times New Roman" w:cs="Times New Roman"/>
+          <w:sz w:val="24"/>
           <w:szCs w:val="24"/>
         </w:rPr>
         <w:t>Kan man lägga reklam på sidan</w:t>
@@ -3551,13 +3768,15 @@
           <w:numId w:val="42"/>
         </w:numPr>
         <w:rPr>
-          <w:rFonts w:cs="Times New Roman"/>
+          <w:rFonts w:ascii="Times New Roman" w:hAnsi="Times New Roman" w:cs="Times New Roman"/>
+          <w:sz w:val="24"/>
           <w:szCs w:val="24"/>
         </w:rPr>
       </w:pPr>
       <w:r>
         <w:rPr>
-          <w:rFonts w:cs="Times New Roman"/>
+          <w:rFonts w:ascii="Times New Roman" w:hAnsi="Times New Roman" w:cs="Times New Roman"/>
+          <w:sz w:val="24"/>
           <w:szCs w:val="24"/>
         </w:rPr>
         <w:t>Kan man klicka på den</w:t>
@@ -3571,13 +3790,15 @@
           <w:numId w:val="42"/>
         </w:numPr>
         <w:rPr>
-          <w:rFonts w:cs="Times New Roman"/>
+          <w:rFonts w:ascii="Times New Roman" w:hAnsi="Times New Roman" w:cs="Times New Roman"/>
+          <w:sz w:val="24"/>
           <w:szCs w:val="24"/>
         </w:rPr>
       </w:pPr>
       <w:r>
         <w:rPr>
-          <w:rFonts w:cs="Times New Roman"/>
+          <w:rFonts w:ascii="Times New Roman" w:hAnsi="Times New Roman" w:cs="Times New Roman"/>
+          <w:sz w:val="24"/>
           <w:szCs w:val="24"/>
         </w:rPr>
         <w:t>Länkar den rätt</w:t>
@@ -3671,12 +3892,16 @@
           <w:numId w:val="43"/>
         </w:numPr>
         <w:rPr>
-          <w:rFonts w:cs="Times New Roman"/>
-        </w:rPr>
-      </w:pPr>
-      <w:r>
-        <w:rPr>
-          <w:rFonts w:cs="Times New Roman"/>
+          <w:rFonts w:ascii="Times New Roman" w:hAnsi="Times New Roman" w:cs="Times New Roman"/>
+          <w:sz w:val="24"/>
+          <w:szCs w:val="24"/>
+        </w:rPr>
+      </w:pPr>
+      <w:r>
+        <w:rPr>
+          <w:rFonts w:ascii="Times New Roman" w:hAnsi="Times New Roman" w:cs="Times New Roman"/>
+          <w:sz w:val="24"/>
+          <w:szCs w:val="24"/>
         </w:rPr>
         <w:t>Går det att välja andra språk</w:t>
       </w:r>
@@ -3689,14 +3914,42 @@
           <w:numId w:val="43"/>
         </w:numPr>
         <w:rPr>
-          <w:rFonts w:cs="Times New Roman"/>
-        </w:rPr>
-      </w:pPr>
-      <w:r>
-        <w:rPr>
-          <w:rFonts w:cs="Times New Roman"/>
-        </w:rPr>
-        <w:t>Ändrar språk</w:t>
+          <w:rFonts w:ascii="Times New Roman" w:hAnsi="Times New Roman" w:cs="Times New Roman"/>
+          <w:sz w:val="24"/>
+          <w:szCs w:val="24"/>
+        </w:rPr>
+      </w:pPr>
+      <w:r>
+        <w:rPr>
+          <w:rFonts w:ascii="Times New Roman" w:hAnsi="Times New Roman" w:cs="Times New Roman"/>
+          <w:sz w:val="24"/>
+          <w:szCs w:val="24"/>
+        </w:rPr>
+        <w:t>Ändra</w:t>
+      </w:r>
+      <w:r>
+        <w:rPr>
+          <w:rFonts w:ascii="Times New Roman" w:hAnsi="Times New Roman" w:cs="Times New Roman"/>
+          <w:sz w:val="24"/>
+          <w:szCs w:val="24"/>
+        </w:rPr>
+        <w:t>s</w:t>
+      </w:r>
+      <w:r>
+        <w:rPr>
+          <w:rFonts w:ascii="Times New Roman" w:hAnsi="Times New Roman" w:cs="Times New Roman"/>
+          <w:sz w:val="24"/>
+          <w:szCs w:val="24"/>
+        </w:rPr>
+        <w:t xml:space="preserve"> språk</w:t>
+      </w:r>
+      <w:r>
+        <w:rPr>
+          <w:rFonts w:ascii="Times New Roman" w:hAnsi="Times New Roman" w:cs="Times New Roman"/>
+          <w:sz w:val="24"/>
+          <w:szCs w:val="24"/>
+        </w:rPr>
+        <w:t>et på sidan</w:t>
       </w:r>
     </w:p>
     <w:p>
@@ -3732,14 +3985,14 @@
           <w:rFonts w:cs="Times New Roman"/>
         </w:rPr>
       </w:pPr>
-      <w:bookmarkStart w:id="12" w:name="_Toc448340094"/>
+      <w:bookmarkStart w:id="11" w:name="_Toc448398120"/>
       <w:r>
         <w:rPr>
           <w:rFonts w:cs="Times New Roman"/>
         </w:rPr>
         <w:t>Kvalitativa krav</w:t>
       </w:r>
-      <w:bookmarkEnd w:id="12"/>
+      <w:bookmarkEnd w:id="11"/>
     </w:p>
     <w:p/>
     <w:p>
@@ -3811,13 +4064,15 @@
           <w:numId w:val="44"/>
         </w:numPr>
         <w:rPr>
-          <w:rFonts w:cs="Times New Roman"/>
+          <w:rFonts w:ascii="Times New Roman" w:hAnsi="Times New Roman" w:cs="Times New Roman"/>
+          <w:sz w:val="24"/>
           <w:szCs w:val="24"/>
         </w:rPr>
       </w:pPr>
       <w:r>
         <w:rPr>
-          <w:rFonts w:cs="Times New Roman"/>
+          <w:rFonts w:ascii="Times New Roman" w:hAnsi="Times New Roman" w:cs="Times New Roman"/>
+          <w:sz w:val="24"/>
           <w:szCs w:val="24"/>
         </w:rPr>
         <w:t>Går det att starta Visual Studio</w:t>
@@ -3831,13 +4086,15 @@
           <w:numId w:val="44"/>
         </w:numPr>
         <w:rPr>
-          <w:rFonts w:cs="Times New Roman"/>
+          <w:rFonts w:ascii="Times New Roman" w:hAnsi="Times New Roman" w:cs="Times New Roman"/>
+          <w:sz w:val="24"/>
           <w:szCs w:val="24"/>
         </w:rPr>
       </w:pPr>
       <w:r>
         <w:rPr>
-          <w:rFonts w:cs="Times New Roman"/>
+          <w:rFonts w:ascii="Times New Roman" w:hAnsi="Times New Roman" w:cs="Times New Roman"/>
+          <w:sz w:val="24"/>
           <w:szCs w:val="24"/>
         </w:rPr>
         <w:t>Går det att koda i Visual Studio</w:t>
@@ -3851,13 +4108,15 @@
           <w:numId w:val="44"/>
         </w:numPr>
         <w:rPr>
-          <w:rFonts w:cs="Times New Roman"/>
+          <w:rFonts w:ascii="Times New Roman" w:hAnsi="Times New Roman" w:cs="Times New Roman"/>
+          <w:sz w:val="24"/>
           <w:szCs w:val="24"/>
         </w:rPr>
       </w:pPr>
       <w:r>
         <w:rPr>
-          <w:rFonts w:cs="Times New Roman"/>
+          <w:rFonts w:ascii="Times New Roman" w:hAnsi="Times New Roman" w:cs="Times New Roman"/>
+          <w:sz w:val="24"/>
           <w:szCs w:val="24"/>
         </w:rPr>
         <w:t>Går det att kompilera koden</w:t>
@@ -3958,13 +4217,15 @@
           <w:numId w:val="45"/>
         </w:numPr>
         <w:rPr>
-          <w:rFonts w:cs="Times New Roman"/>
+          <w:rFonts w:ascii="Times New Roman" w:hAnsi="Times New Roman" w:cs="Times New Roman"/>
+          <w:sz w:val="24"/>
           <w:szCs w:val="24"/>
         </w:rPr>
       </w:pPr>
       <w:r>
         <w:rPr>
-          <w:rFonts w:cs="Times New Roman"/>
+          <w:rFonts w:ascii="Times New Roman" w:hAnsi="Times New Roman" w:cs="Times New Roman"/>
+          <w:sz w:val="24"/>
           <w:szCs w:val="24"/>
         </w:rPr>
         <w:t>Går det att starta servern</w:t>
@@ -3978,13 +4239,15 @@
           <w:numId w:val="45"/>
         </w:numPr>
         <w:rPr>
-          <w:rFonts w:cs="Times New Roman"/>
+          <w:rFonts w:ascii="Times New Roman" w:hAnsi="Times New Roman" w:cs="Times New Roman"/>
+          <w:sz w:val="24"/>
           <w:szCs w:val="24"/>
         </w:rPr>
       </w:pPr>
       <w:r>
         <w:rPr>
-          <w:rFonts w:cs="Times New Roman"/>
+          <w:rFonts w:ascii="Times New Roman" w:hAnsi="Times New Roman" w:cs="Times New Roman"/>
+          <w:sz w:val="24"/>
           <w:szCs w:val="24"/>
         </w:rPr>
         <w:t>Går det att spara data på servern</w:t>
@@ -3998,13 +4261,15 @@
           <w:numId w:val="45"/>
         </w:numPr>
         <w:rPr>
-          <w:rFonts w:cs="Times New Roman"/>
+          <w:rFonts w:ascii="Times New Roman" w:hAnsi="Times New Roman" w:cs="Times New Roman"/>
+          <w:sz w:val="24"/>
           <w:szCs w:val="24"/>
         </w:rPr>
       </w:pPr>
       <w:r>
         <w:rPr>
-          <w:rFonts w:cs="Times New Roman"/>
+          <w:rFonts w:ascii="Times New Roman" w:hAnsi="Times New Roman" w:cs="Times New Roman"/>
+          <w:sz w:val="24"/>
           <w:szCs w:val="24"/>
         </w:rPr>
         <w:t>Används datan på korrekt sätt</w:t>
@@ -4018,30 +4283,18 @@
           <w:numId w:val="45"/>
         </w:numPr>
         <w:rPr>
-          <w:rFonts w:cs="Times New Roman"/>
+          <w:rFonts w:ascii="Times New Roman" w:hAnsi="Times New Roman" w:cs="Times New Roman"/>
+          <w:sz w:val="24"/>
           <w:szCs w:val="24"/>
         </w:rPr>
       </w:pPr>
       <w:r>
         <w:rPr>
-          <w:rFonts w:cs="Times New Roman"/>
+          <w:rFonts w:ascii="Times New Roman" w:hAnsi="Times New Roman" w:cs="Times New Roman"/>
+          <w:sz w:val="24"/>
           <w:szCs w:val="24"/>
         </w:rPr>
-        <w:t xml:space="preserve">Kan </w:t>
-      </w:r>
-      <w:r>
-        <w:rPr>
-          <w:rFonts w:cs="Times New Roman"/>
-          <w:szCs w:val="24"/>
-        </w:rPr>
-        <w:t>man</w:t>
-      </w:r>
-      <w:r>
-        <w:rPr>
-          <w:rFonts w:cs="Times New Roman"/>
-          <w:szCs w:val="24"/>
-        </w:rPr>
-        <w:t xml:space="preserve"> komma åt datan</w:t>
+        <w:t>Kan man komma åt datan</w:t>
       </w:r>
     </w:p>
     <w:p>
@@ -4146,13 +4399,15 @@
           <w:numId w:val="46"/>
         </w:numPr>
         <w:rPr>
-          <w:rFonts w:cs="Times New Roman"/>
+          <w:rFonts w:ascii="Times New Roman" w:hAnsi="Times New Roman" w:cs="Times New Roman"/>
+          <w:sz w:val="24"/>
           <w:szCs w:val="24"/>
         </w:rPr>
       </w:pPr>
       <w:r>
         <w:rPr>
-          <w:rFonts w:cs="Times New Roman"/>
+          <w:rFonts w:ascii="Times New Roman" w:hAnsi="Times New Roman" w:cs="Times New Roman"/>
+          <w:sz w:val="24"/>
           <w:szCs w:val="24"/>
         </w:rPr>
         <w:t>Fungerar sidan i Internet Explorer</w:t>
@@ -4166,23 +4421,18 @@
           <w:numId w:val="46"/>
         </w:numPr>
         <w:rPr>
-          <w:rFonts w:cs="Times New Roman"/>
+          <w:rFonts w:ascii="Times New Roman" w:hAnsi="Times New Roman" w:cs="Times New Roman"/>
+          <w:sz w:val="24"/>
           <w:szCs w:val="24"/>
         </w:rPr>
       </w:pPr>
       <w:r>
         <w:rPr>
-          <w:rFonts w:cs="Times New Roman"/>
+          <w:rFonts w:ascii="Times New Roman" w:hAnsi="Times New Roman" w:cs="Times New Roman"/>
+          <w:sz w:val="24"/>
           <w:szCs w:val="24"/>
         </w:rPr>
-        <w:t xml:space="preserve">Fungerar sidan i </w:t>
-      </w:r>
-      <w:r>
-        <w:rPr>
-          <w:rFonts w:cs="Times New Roman"/>
-          <w:szCs w:val="24"/>
-        </w:rPr>
-        <w:t>Chrome</w:t>
+        <w:t>Fungerar sidan i Chrome</w:t>
       </w:r>
     </w:p>
     <w:p>
@@ -4193,23 +4443,18 @@
           <w:numId w:val="46"/>
         </w:numPr>
         <w:rPr>
-          <w:rFonts w:cs="Times New Roman"/>
+          <w:rFonts w:ascii="Times New Roman" w:hAnsi="Times New Roman" w:cs="Times New Roman"/>
+          <w:sz w:val="24"/>
           <w:szCs w:val="24"/>
         </w:rPr>
       </w:pPr>
       <w:r>
         <w:rPr>
-          <w:rFonts w:cs="Times New Roman"/>
+          <w:rFonts w:ascii="Times New Roman" w:hAnsi="Times New Roman" w:cs="Times New Roman"/>
+          <w:sz w:val="24"/>
           <w:szCs w:val="24"/>
         </w:rPr>
-        <w:t xml:space="preserve">Fungerar sidan i </w:t>
-      </w:r>
-      <w:r>
-        <w:rPr>
-          <w:rFonts w:cs="Times New Roman"/>
-          <w:szCs w:val="24"/>
-        </w:rPr>
-        <w:t>Firefox</w:t>
+        <w:t>Fungerar sidan i Firefox</w:t>
       </w:r>
     </w:p>
     <w:p>
@@ -4220,23 +4465,18 @@
           <w:numId w:val="46"/>
         </w:numPr>
         <w:rPr>
-          <w:rFonts w:cs="Times New Roman"/>
+          <w:rFonts w:ascii="Times New Roman" w:hAnsi="Times New Roman" w:cs="Times New Roman"/>
+          <w:sz w:val="24"/>
           <w:szCs w:val="24"/>
         </w:rPr>
       </w:pPr>
       <w:r>
         <w:rPr>
-          <w:rFonts w:cs="Times New Roman"/>
+          <w:rFonts w:ascii="Times New Roman" w:hAnsi="Times New Roman" w:cs="Times New Roman"/>
+          <w:sz w:val="24"/>
           <w:szCs w:val="24"/>
         </w:rPr>
-        <w:t xml:space="preserve">Fungerar sidan i </w:t>
-      </w:r>
-      <w:r>
-        <w:rPr>
-          <w:rFonts w:cs="Times New Roman"/>
-          <w:szCs w:val="24"/>
-        </w:rPr>
-        <w:t>Safari</w:t>
+        <w:t>Fungerar sidan i Safari</w:t>
       </w:r>
     </w:p>
     <w:p>
@@ -4301,7 +4541,7 @@
           <w:rFonts w:cs="Times New Roman"/>
         </w:rPr>
       </w:pPr>
-      <w:bookmarkStart w:id="13" w:name="_Toc448340095"/>
+      <w:bookmarkStart w:id="12" w:name="_Toc448398121"/>
       <w:r>
         <w:rPr>
           <w:rFonts w:cs="Times New Roman"/>
@@ -4309,7 +4549,7 @@
         <w:lastRenderedPageBreak/>
         <w:t>Icke funktionella krav</w:t>
       </w:r>
-      <w:bookmarkEnd w:id="13"/>
+      <w:bookmarkEnd w:id="12"/>
     </w:p>
     <w:p/>
     <w:p>
@@ -4380,12 +4620,16 @@
           <w:numId w:val="34"/>
         </w:numPr>
         <w:rPr>
-          <w:rFonts w:cs="Times New Roman"/>
-        </w:rPr>
-      </w:pPr>
-      <w:r>
-        <w:rPr>
-          <w:rFonts w:cs="Times New Roman"/>
+          <w:rFonts w:ascii="Times New Roman" w:hAnsi="Times New Roman" w:cs="Times New Roman"/>
+          <w:sz w:val="24"/>
+          <w:szCs w:val="24"/>
+        </w:rPr>
+      </w:pPr>
+      <w:r>
+        <w:rPr>
+          <w:rFonts w:ascii="Times New Roman" w:hAnsi="Times New Roman" w:cs="Times New Roman"/>
+          <w:sz w:val="24"/>
+          <w:szCs w:val="24"/>
         </w:rPr>
         <w:t>Kan personen skapa ett konto</w:t>
       </w:r>
@@ -4398,12 +4642,16 @@
           <w:numId w:val="34"/>
         </w:numPr>
         <w:rPr>
-          <w:rFonts w:cs="Times New Roman"/>
-        </w:rPr>
-      </w:pPr>
-      <w:r>
-        <w:rPr>
-          <w:rFonts w:cs="Times New Roman"/>
+          <w:rFonts w:ascii="Times New Roman" w:hAnsi="Times New Roman" w:cs="Times New Roman"/>
+          <w:sz w:val="24"/>
+          <w:szCs w:val="24"/>
+        </w:rPr>
+      </w:pPr>
+      <w:r>
+        <w:rPr>
+          <w:rFonts w:ascii="Times New Roman" w:hAnsi="Times New Roman" w:cs="Times New Roman"/>
+          <w:sz w:val="24"/>
+          <w:szCs w:val="24"/>
         </w:rPr>
         <w:t>Kan personen logga in</w:t>
       </w:r>
@@ -4416,12 +4664,16 @@
           <w:numId w:val="34"/>
         </w:numPr>
         <w:rPr>
-          <w:rFonts w:cs="Times New Roman"/>
-        </w:rPr>
-      </w:pPr>
-      <w:r>
-        <w:rPr>
-          <w:rFonts w:cs="Times New Roman"/>
+          <w:rFonts w:ascii="Times New Roman" w:hAnsi="Times New Roman" w:cs="Times New Roman"/>
+          <w:sz w:val="24"/>
+          <w:szCs w:val="24"/>
+        </w:rPr>
+      </w:pPr>
+      <w:r>
+        <w:rPr>
+          <w:rFonts w:ascii="Times New Roman" w:hAnsi="Times New Roman" w:cs="Times New Roman"/>
+          <w:sz w:val="24"/>
+          <w:szCs w:val="24"/>
         </w:rPr>
         <w:t>Kan personen skapa en profil</w:t>
       </w:r>
@@ -4434,12 +4686,16 @@
           <w:numId w:val="34"/>
         </w:numPr>
         <w:rPr>
-          <w:rFonts w:cs="Times New Roman"/>
-        </w:rPr>
-      </w:pPr>
-      <w:r>
-        <w:rPr>
-          <w:rFonts w:cs="Times New Roman"/>
+          <w:rFonts w:ascii="Times New Roman" w:hAnsi="Times New Roman" w:cs="Times New Roman"/>
+          <w:sz w:val="24"/>
+          <w:szCs w:val="24"/>
+        </w:rPr>
+      </w:pPr>
+      <w:r>
+        <w:rPr>
+          <w:rFonts w:ascii="Times New Roman" w:hAnsi="Times New Roman" w:cs="Times New Roman"/>
+          <w:sz w:val="24"/>
+          <w:szCs w:val="24"/>
         </w:rPr>
         <w:t>Kan personen söka efter collaborations</w:t>
       </w:r>
@@ -4452,12 +4708,16 @@
           <w:numId w:val="34"/>
         </w:numPr>
         <w:rPr>
-          <w:rFonts w:cs="Times New Roman"/>
-        </w:rPr>
-      </w:pPr>
-      <w:r>
-        <w:rPr>
-          <w:rFonts w:cs="Times New Roman"/>
+          <w:rFonts w:ascii="Times New Roman" w:hAnsi="Times New Roman" w:cs="Times New Roman"/>
+          <w:sz w:val="24"/>
+          <w:szCs w:val="24"/>
+        </w:rPr>
+      </w:pPr>
+      <w:r>
+        <w:rPr>
+          <w:rFonts w:ascii="Times New Roman" w:hAnsi="Times New Roman" w:cs="Times New Roman"/>
+          <w:sz w:val="24"/>
+          <w:szCs w:val="24"/>
         </w:rPr>
         <w:t>Kan personen ladda upp filer</w:t>
       </w:r>
@@ -4470,12 +4730,16 @@
           <w:numId w:val="34"/>
         </w:numPr>
         <w:rPr>
-          <w:rFonts w:cs="Times New Roman"/>
-        </w:rPr>
-      </w:pPr>
-      <w:r>
-        <w:rPr>
-          <w:rFonts w:cs="Times New Roman"/>
+          <w:rFonts w:ascii="Times New Roman" w:hAnsi="Times New Roman" w:cs="Times New Roman"/>
+          <w:sz w:val="24"/>
+          <w:szCs w:val="24"/>
+        </w:rPr>
+      </w:pPr>
+      <w:r>
+        <w:rPr>
+          <w:rFonts w:ascii="Times New Roman" w:hAnsi="Times New Roman" w:cs="Times New Roman"/>
+          <w:sz w:val="24"/>
+          <w:szCs w:val="24"/>
         </w:rPr>
         <w:t>Kan personen skicka meddelanden</w:t>
       </w:r>
@@ -4488,12 +4752,16 @@
           <w:numId w:val="34"/>
         </w:numPr>
         <w:rPr>
-          <w:rFonts w:cs="Times New Roman"/>
-        </w:rPr>
-      </w:pPr>
-      <w:r>
-        <w:rPr>
-          <w:rFonts w:cs="Times New Roman"/>
+          <w:rFonts w:ascii="Times New Roman" w:hAnsi="Times New Roman" w:cs="Times New Roman"/>
+          <w:sz w:val="24"/>
+          <w:szCs w:val="24"/>
+        </w:rPr>
+      </w:pPr>
+      <w:r>
+        <w:rPr>
+          <w:rFonts w:ascii="Times New Roman" w:hAnsi="Times New Roman" w:cs="Times New Roman"/>
+          <w:sz w:val="24"/>
+          <w:szCs w:val="24"/>
         </w:rPr>
         <w:t>Kan personen logga ut</w:t>
       </w:r>
@@ -4593,13 +4861,15 @@
           <w:numId w:val="47"/>
         </w:numPr>
         <w:rPr>
-          <w:rFonts w:cs="Times New Roman"/>
+          <w:rFonts w:ascii="Times New Roman" w:hAnsi="Times New Roman" w:cs="Times New Roman"/>
+          <w:sz w:val="24"/>
           <w:szCs w:val="24"/>
         </w:rPr>
       </w:pPr>
       <w:r>
         <w:rPr>
-          <w:rFonts w:cs="Times New Roman"/>
+          <w:rFonts w:ascii="Times New Roman" w:hAnsi="Times New Roman" w:cs="Times New Roman"/>
+          <w:sz w:val="24"/>
           <w:szCs w:val="24"/>
         </w:rPr>
         <w:t>Kan man välja olika sorters copyright</w:t>
@@ -4613,13 +4883,15 @@
           <w:numId w:val="47"/>
         </w:numPr>
         <w:rPr>
-          <w:rFonts w:cs="Times New Roman"/>
+          <w:rFonts w:ascii="Times New Roman" w:hAnsi="Times New Roman" w:cs="Times New Roman"/>
+          <w:sz w:val="24"/>
           <w:szCs w:val="24"/>
         </w:rPr>
       </w:pPr>
       <w:r>
         <w:rPr>
-          <w:rFonts w:cs="Times New Roman"/>
+          <w:rFonts w:ascii="Times New Roman" w:hAnsi="Times New Roman" w:cs="Times New Roman"/>
+          <w:sz w:val="24"/>
           <w:szCs w:val="24"/>
         </w:rPr>
         <w:t>Är det lagligt</w:t>
@@ -4690,7 +4962,7 @@
           <w:rFonts w:cs="Times New Roman"/>
         </w:rPr>
       </w:pPr>
-      <w:bookmarkStart w:id="14" w:name="_Toc448340096"/>
+      <w:bookmarkStart w:id="13" w:name="_Toc448398122"/>
       <w:r>
         <w:rPr>
           <w:rFonts w:cs="Times New Roman"/>
@@ -4698,11 +4970,56 @@
         <w:lastRenderedPageBreak/>
         <w:t>Spårningsmatris</w:t>
       </w:r>
-      <w:bookmarkEnd w:id="14"/>
+      <w:bookmarkEnd w:id="13"/>
     </w:p>
     <w:p>
       <w:r>
         <w:t>Strecken ”-” är icke utförda tester. Kryssen ”X” är utförda tester.</w:t>
+      </w:r>
+      <w:r>
+        <w:t xml:space="preserve"> </w:t>
+      </w:r>
+    </w:p>
+    <w:p>
+      <w:pPr>
+        <w:rPr>
+          <w:rFonts w:cs="Times New Roman"/>
+        </w:rPr>
+      </w:pPr>
+      <w:r>
+        <w:t xml:space="preserve">Färdiga tester märks med </w:t>
+      </w:r>
+      <w:r>
+        <w:rPr>
+          <w:rFonts w:cs="Times New Roman"/>
+        </w:rPr>
+        <w:t>”</w:t>
+      </w:r>
+      <w:r>
+        <w:rPr>
+          <w:rFonts w:ascii="Segoe UI Symbol" w:hAnsi="Segoe UI Symbol" w:cs="Segoe UI Symbol"/>
+        </w:rPr>
+        <w:t>☑</w:t>
+      </w:r>
+      <w:r>
+        <w:rPr>
+          <w:rFonts w:cs="Times New Roman"/>
+        </w:rPr>
+        <w:t>”</w:t>
+      </w:r>
+      <w:r>
+        <w:rPr>
+          <w:rFonts w:cs="Times New Roman"/>
+        </w:rPr>
+        <w:t>.</w:t>
+      </w:r>
+    </w:p>
+    <w:p>
+      <w:r>
+        <w:rPr>
+          <w:rFonts w:cs="Times New Roman"/>
+        </w:rPr>
+        <w:t>För utförligare information om de utförda testerna se testrapport dokumentet.</w:t>
       </w:r>
     </w:p>
     <w:tbl>
@@ -4923,14 +5240,25 @@
               <w:jc w:val="center"/>
               <w:cnfStyle w:val="000000100000" w:firstRow="0" w:lastRow="0" w:firstColumn="0" w:lastColumn="0" w:oddVBand="0" w:evenVBand="0" w:oddHBand="1" w:evenHBand="0" w:firstRowFirstColumn="0" w:firstRowLastColumn="0" w:lastRowFirstColumn="0" w:lastRowLastColumn="0"/>
               <w:rPr>
-                <w:rFonts w:cs="Times New Roman"/>
-              </w:rPr>
-            </w:pPr>
-            <w:r>
-              <w:rPr>
-                <w:rFonts w:cs="Times New Roman"/>
-              </w:rPr>
-              <w:t>-</w:t>
+                <w:rFonts w:ascii="MV Boli" w:eastAsia="Malgun Gothic" w:hAnsi="MV Boli" w:cs="MV Boli" w:hint="eastAsia"/>
+                <w:szCs w:val="24"/>
+                <w:lang w:eastAsia="ko-KR"/>
+              </w:rPr>
+            </w:pPr>
+            <w:r>
+              <w:rPr>
+                <w:rFonts w:cs="Times New Roman" w:hint="cs"/>
+                <w:szCs w:val="24"/>
+                <w:rtl/>
+              </w:rPr>
+              <w:t>X</w:t>
+            </w:r>
+            <w:r>
+              <w:rPr>
+                <w:rFonts w:ascii="Segoe UI Symbol" w:hAnsi="Segoe UI Symbol" w:cs="Segoe UI Symbol"/>
+                <w:szCs w:val="24"/>
+              </w:rPr>
+              <w:t xml:space="preserve"> </w:t>
             </w:r>
           </w:p>
         </w:tc>
@@ -4950,7 +5278,7 @@
               <w:rPr>
                 <w:rFonts w:cs="Times New Roman"/>
               </w:rPr>
-              <w:t>-</w:t>
+              <w:t>X</w:t>
             </w:r>
           </w:p>
         </w:tc>
@@ -4970,7 +5298,7 @@
               <w:rPr>
                 <w:rFonts w:cs="Times New Roman"/>
               </w:rPr>
-              <w:t>-</w:t>
+              <w:t>X</w:t>
             </w:r>
           </w:p>
         </w:tc>
@@ -4990,7 +5318,7 @@
               <w:rPr>
                 <w:rFonts w:cs="Times New Roman"/>
               </w:rPr>
-              <w:t>-</w:t>
+              <w:t>X</w:t>
             </w:r>
           </w:p>
         </w:tc>
@@ -5647,7 +5975,7 @@
               <w:rPr>
                 <w:rFonts w:cs="Times New Roman"/>
               </w:rPr>
-              <w:t>-</w:t>
+              <w:t>X</w:t>
             </w:r>
           </w:p>
         </w:tc>
@@ -6573,7 +6901,7 @@
               <w:rPr>
                 <w:rFonts w:cs="Times New Roman"/>
               </w:rPr>
-              <w:t>-</w:t>
+              <w:t>X</w:t>
             </w:r>
           </w:p>
         </w:tc>
@@ -6593,7 +6921,7 @@
               <w:rPr>
                 <w:rFonts w:cs="Times New Roman"/>
               </w:rPr>
-              <w:t>-</w:t>
+              <w:t>X</w:t>
             </w:r>
           </w:p>
         </w:tc>
@@ -6613,7 +6941,7 @@
               <w:rPr>
                 <w:rFonts w:cs="Times New Roman"/>
               </w:rPr>
-              <w:t>-</w:t>
+              <w:t>X</w:t>
             </w:r>
           </w:p>
         </w:tc>
@@ -6866,7 +7194,7 @@
               <w:rPr>
                 <w:rFonts w:cs="Times New Roman"/>
               </w:rPr>
-              <w:t>-</w:t>
+              <w:t>X</w:t>
             </w:r>
           </w:p>
         </w:tc>
@@ -6886,7 +7214,7 @@
               <w:rPr>
                 <w:rFonts w:cs="Times New Roman"/>
               </w:rPr>
-              <w:t>-</w:t>
+              <w:t>X</w:t>
             </w:r>
           </w:p>
         </w:tc>
@@ -6906,7 +7234,7 @@
               <w:rPr>
                 <w:rFonts w:cs="Times New Roman"/>
               </w:rPr>
-              <w:t>-</w:t>
+              <w:t>X</w:t>
             </w:r>
           </w:p>
         </w:tc>
@@ -6926,7 +7254,7 @@
               <w:rPr>
                 <w:rFonts w:cs="Times New Roman"/>
               </w:rPr>
-              <w:t>-</w:t>
+              <w:t>X</w:t>
             </w:r>
           </w:p>
         </w:tc>
@@ -7468,13 +7796,6 @@
     <w:p/>
     <w:p>
       <w:pPr>
-        <w:spacing w:after="160"/>
-        <w:jc w:val="left"/>
-      </w:pPr>
-    </w:p>
-    <w:p/>
-    <w:p>
-      <w:pPr>
         <w:rPr>
           <w:rFonts w:cs="Times New Roman"/>
         </w:rPr>
@@ -7487,14 +7808,14 @@
           <w:rFonts w:cs="Times New Roman"/>
         </w:rPr>
       </w:pPr>
-      <w:bookmarkStart w:id="15" w:name="_Toc448340097"/>
+      <w:bookmarkStart w:id="14" w:name="_Toc448398123"/>
       <w:r>
         <w:rPr>
           <w:rFonts w:cs="Times New Roman"/>
         </w:rPr>
         <w:t>Testrapport</w:t>
       </w:r>
-      <w:bookmarkEnd w:id="15"/>
+      <w:bookmarkEnd w:id="14"/>
       <w:r>
         <w:rPr>
           <w:rFonts w:cs="Times New Roman"/>
@@ -7512,19 +7833,19 @@
         <w:rPr>
           <w:rFonts w:cs="Times New Roman"/>
         </w:rPr>
-        <w:t>Se testrapport dokumentet ”</w:t>
-      </w:r>
-      <w:r>
-        <w:rPr>
-          <w:rFonts w:cs="Times New Roman"/>
-        </w:rPr>
-        <w:t>X</w:t>
-      </w:r>
-      <w:r>
-        <w:rPr>
-          <w:rFonts w:cs="Times New Roman"/>
-        </w:rPr>
-        <w:t>”.</w:t>
+        <w:t xml:space="preserve">Se </w:t>
+      </w:r>
+      <w:r>
+        <w:rPr>
+          <w:rFonts w:cs="Times New Roman"/>
+        </w:rPr>
+        <w:t>testrapport dokumentet</w:t>
+      </w:r>
+      <w:r>
+        <w:rPr>
+          <w:rFonts w:cs="Times New Roman"/>
+        </w:rPr>
+        <w:t>.</w:t>
       </w:r>
     </w:p>
     <w:p>
@@ -7535,8 +7856,8 @@
       </w:pPr>
     </w:p>
     <w:sectPr>
-      <w:headerReference w:type="default" r:id="rId9"/>
-      <w:footerReference w:type="default" r:id="rId10"/>
+      <w:headerReference w:type="default" r:id="rId8"/>
+      <w:footerReference w:type="default" r:id="rId9"/>
       <w:pgSz w:w="11906" w:h="16838"/>
       <w:pgMar w:top="1417" w:right="1417" w:bottom="1417" w:left="1417" w:header="708" w:footer="708" w:gutter="0"/>
       <w:cols w:space="708"/>
@@ -7717,6 +8038,7 @@
   </w:p>
   <w:p>
     <w:pPr>
+      <w:ind w:left="7824"/>
       <w:rPr>
         <w:rFonts w:cs="Times New Roman"/>
         <w:sz w:val="20"/>
@@ -7729,7 +8051,15 @@
         <w:sz w:val="20"/>
         <w:szCs w:val="20"/>
       </w:rPr>
-      <w:t xml:space="preserve">                                                                                                                                                                  Grupp </w:t>
+      <w:t xml:space="preserve">         </w:t>
+    </w:r>
+    <w:r>
+      <w:rPr>
+        <w:rFonts w:cs="Times New Roman"/>
+        <w:sz w:val="20"/>
+        <w:szCs w:val="20"/>
+      </w:rPr>
+      <w:t xml:space="preserve">Grupp </w:t>
     </w:r>
     <w:r>
       <w:rPr>
@@ -12816,7 +13146,7 @@
   <w:docDefaults>
     <w:rPrDefault>
       <w:rPr>
-        <w:rFonts w:asciiTheme="minorHAnsi" w:eastAsiaTheme="minorHAnsi" w:hAnsiTheme="minorHAnsi" w:cstheme="minorBidi"/>
+        <w:rFonts w:asciiTheme="minorHAnsi" w:eastAsia="Batang" w:hAnsiTheme="minorHAnsi" w:cstheme="minorBidi"/>
         <w:sz w:val="22"/>
         <w:szCs w:val="22"/>
         <w:lang w:val="sv-SE" w:eastAsia="en-US" w:bidi="ar-SA"/>
@@ -13834,6 +14164,11 @@
       <w:szCs w:val="24"/>
     </w:rPr>
   </w:style>
+  <w:style w:type="character" w:customStyle="1" w:styleId="st">
+    <w:name w:val="st"/>
+    <w:basedOn w:val="DefaultParagraphFont"/>
+    <w:rsid w:val="0021462E"/>
+  </w:style>
 </w:styles>
 </file>
 
@@ -14103,7 +14438,7 @@
 </file>
 
 <file path=customXml/itemProps1.xml><?xml version="1.0" encoding="utf-8"?>
-<ds:datastoreItem xmlns:ds="http://schemas.openxmlformats.org/officeDocument/2006/customXml" ds:itemID="{D3F480B9-C8B6-4FE0-AAE7-0539A2E3FF8C}">
+<ds:datastoreItem xmlns:ds="http://schemas.openxmlformats.org/officeDocument/2006/customXml" ds:itemID="{C2B16814-4028-4AB6-823B-5679A5429613}">
   <ds:schemaRefs>
     <ds:schemaRef ds:uri="http://schemas.openxmlformats.org/officeDocument/2006/bibliography"/>
   </ds:schemaRefs>

</xml_diff>